<commit_message>
Add Commissioning act and some UX features
</commit_message>
<xml_diff>
--- a/Mil.Paperwork.Domain/Templates/TechnicalState7ReportTemplate.docx
+++ b/Mil.Paperwork.Domain/Templates/TechnicalState7ReportTemplate.docx
@@ -442,9 +442,25 @@
                 <w:color w:val="000000"/>
                 <w:sz w:val="24"/>
                 <w:szCs w:val="24"/>
+              </w:rPr>
+              <w:fldChar w:fldCharType="begin"/>
+            </w:r>
+            <w:r>
+              <w:rPr>
+                <w:color w:val="000000"/>
+                <w:sz w:val="24"/>
+                <w:szCs w:val="24"/>
                 <w:lang w:val="uk-UA"/>
               </w:rPr>
-              <w:fldChar w:fldCharType="begin"/>
+              <w:instrText xml:space="preserve"> MERGEFIELD  MILITARY_UNIT  \* MERGEFORMAT </w:instrText>
+            </w:r>
+            <w:r>
+              <w:rPr>
+                <w:color w:val="000000"/>
+                <w:sz w:val="24"/>
+                <w:szCs w:val="24"/>
+              </w:rPr>
+              <w:fldChar w:fldCharType="separate"/>
             </w:r>
             <w:r>
               <w:rPr>
@@ -453,24 +469,6 @@
                 <w:szCs w:val="24"/>
                 <w:lang w:val="uk-UA"/>
               </w:rPr>
-              <w:instrText xml:space="preserve"> MERGEFIELD  MILITARY_UNIT  \* MERGEFORMAT </w:instrText>
-            </w:r>
-            <w:r>
-              <w:rPr>
-                <w:color w:val="000000"/>
-                <w:sz w:val="24"/>
-                <w:szCs w:val="24"/>
-                <w:lang w:val="uk-UA"/>
-              </w:rPr>
-              <w:fldChar w:fldCharType="separate"/>
-            </w:r>
-            <w:r>
-              <w:rPr>
-                <w:color w:val="000000"/>
-                <w:sz w:val="24"/>
-                <w:szCs w:val="24"/>
-                <w:lang w:val="uk-UA"/>
-              </w:rPr>
               <w:t>«MILITARY_UNIT»</w:t>
             </w:r>
             <w:r>
@@ -478,7 +476,6 @@
                 <w:color w:val="000000"/>
                 <w:sz w:val="24"/>
                 <w:szCs w:val="24"/>
-                <w:lang w:val="uk-UA"/>
               </w:rPr>
               <w:fldChar w:fldCharType="end"/>
             </w:r>
@@ -509,9 +506,25 @@
                 <w:color w:val="000000"/>
                 <w:sz w:val="24"/>
                 <w:szCs w:val="24"/>
+              </w:rPr>
+              <w:fldChar w:fldCharType="begin"/>
+            </w:r>
+            <w:r>
+              <w:rPr>
+                <w:color w:val="000000"/>
+                <w:sz w:val="24"/>
+                <w:szCs w:val="24"/>
                 <w:lang w:val="uk-UA"/>
               </w:rPr>
-              <w:fldChar w:fldCharType="begin"/>
+              <w:instrText xml:space="preserve"> MERGEFIELD  COMMANDER_RANK  \* MERGEFORMAT </w:instrText>
+            </w:r>
+            <w:r>
+              <w:rPr>
+                <w:color w:val="000000"/>
+                <w:sz w:val="24"/>
+                <w:szCs w:val="24"/>
+              </w:rPr>
+              <w:fldChar w:fldCharType="separate"/>
             </w:r>
             <w:r>
               <w:rPr>
@@ -520,24 +533,6 @@
                 <w:szCs w:val="24"/>
                 <w:lang w:val="uk-UA"/>
               </w:rPr>
-              <w:instrText xml:space="preserve"> MERGEFIELD  COMMANDER_RANK  \* MERGEFORMAT </w:instrText>
-            </w:r>
-            <w:r>
-              <w:rPr>
-                <w:color w:val="000000"/>
-                <w:sz w:val="24"/>
-                <w:szCs w:val="24"/>
-                <w:lang w:val="uk-UA"/>
-              </w:rPr>
-              <w:fldChar w:fldCharType="separate"/>
-            </w:r>
-            <w:r>
-              <w:rPr>
-                <w:color w:val="000000"/>
-                <w:sz w:val="24"/>
-                <w:szCs w:val="24"/>
-                <w:lang w:val="uk-UA"/>
-              </w:rPr>
               <w:t>«COMMANDER_RANK»</w:t>
             </w:r>
             <w:r>
@@ -545,7 +540,6 @@
                 <w:color w:val="000000"/>
                 <w:sz w:val="24"/>
                 <w:szCs w:val="24"/>
-                <w:lang w:val="uk-UA"/>
               </w:rPr>
               <w:fldChar w:fldCharType="end"/>
             </w:r>
@@ -572,9 +566,25 @@
                 <w:color w:val="000000"/>
                 <w:sz w:val="24"/>
                 <w:szCs w:val="24"/>
+              </w:rPr>
+              <w:fldChar w:fldCharType="begin"/>
+            </w:r>
+            <w:r>
+              <w:rPr>
+                <w:color w:val="000000"/>
+                <w:sz w:val="24"/>
+                <w:szCs w:val="24"/>
                 <w:lang w:val="uk-UA"/>
               </w:rPr>
-              <w:fldChar w:fldCharType="begin"/>
+              <w:instrText xml:space="preserve"> MERGEFIELD  UNIT_COMMANDER  \* MERGEFORMAT </w:instrText>
+            </w:r>
+            <w:r>
+              <w:rPr>
+                <w:color w:val="000000"/>
+                <w:sz w:val="24"/>
+                <w:szCs w:val="24"/>
+              </w:rPr>
+              <w:fldChar w:fldCharType="separate"/>
             </w:r>
             <w:r>
               <w:rPr>
@@ -583,24 +593,6 @@
                 <w:szCs w:val="24"/>
                 <w:lang w:val="uk-UA"/>
               </w:rPr>
-              <w:instrText xml:space="preserve"> MERGEFIELD  UNIT_COMMANDER  \* MERGEFORMAT </w:instrText>
-            </w:r>
-            <w:r>
-              <w:rPr>
-                <w:color w:val="000000"/>
-                <w:sz w:val="24"/>
-                <w:szCs w:val="24"/>
-                <w:lang w:val="uk-UA"/>
-              </w:rPr>
-              <w:fldChar w:fldCharType="separate"/>
-            </w:r>
-            <w:r>
-              <w:rPr>
-                <w:color w:val="000000"/>
-                <w:sz w:val="24"/>
-                <w:szCs w:val="24"/>
-                <w:lang w:val="uk-UA"/>
-              </w:rPr>
               <w:t>«UNIT_COMMANDER»</w:t>
             </w:r>
             <w:r>
@@ -608,7 +600,6 @@
                 <w:color w:val="000000"/>
                 <w:sz w:val="24"/>
                 <w:szCs w:val="24"/>
-                <w:lang w:val="uk-UA"/>
               </w:rPr>
               <w:fldChar w:fldCharType="end"/>
             </w:r>
@@ -670,15 +661,15 @@
         <w:outlineLvl w:val="1"/>
         <w:rPr>
           <w:snapToGrid w:val="0"/>
-          <w:sz w:val="26"/>
-          <w:szCs w:val="26"/>
+          <w:sz w:val="24"/>
+          <w:szCs w:val="24"/>
         </w:rPr>
       </w:pPr>
       <w:r>
         <w:rPr>
           <w:snapToGrid w:val="0"/>
-          <w:sz w:val="26"/>
-          <w:szCs w:val="26"/>
+          <w:sz w:val="24"/>
+          <w:szCs w:val="24"/>
         </w:rPr>
         <w:t xml:space="preserve">АКТ </w:t>
       </w:r>
@@ -687,36 +678,36 @@
       <w:pPr>
         <w:jc w:val="center"/>
         <w:rPr>
-          <w:sz w:val="26"/>
-          <w:szCs w:val="26"/>
-        </w:rPr>
-      </w:pPr>
-      <w:r>
-        <w:rPr>
-          <w:sz w:val="26"/>
-          <w:szCs w:val="26"/>
+          <w:sz w:val="24"/>
+          <w:szCs w:val="24"/>
+        </w:rPr>
+      </w:pPr>
+      <w:r>
+        <w:rPr>
+          <w:sz w:val="24"/>
+          <w:szCs w:val="24"/>
         </w:rPr>
         <w:t>техні</w:t>
       </w:r>
       <w:r>
         <w:rPr>
-          <w:sz w:val="26"/>
-          <w:szCs w:val="26"/>
+          <w:sz w:val="24"/>
+          <w:szCs w:val="24"/>
         </w:rPr>
         <w:t>ч</w:t>
       </w:r>
       <w:r>
         <w:rPr>
-          <w:sz w:val="26"/>
-          <w:szCs w:val="26"/>
+          <w:sz w:val="24"/>
+          <w:szCs w:val="24"/>
         </w:rPr>
         <w:t xml:space="preserve">ного стану військового майна </w:t>
       </w:r>
       <w:r>
         <w:rPr>
           <w:snapToGrid w:val="0"/>
-          <w:sz w:val="26"/>
-          <w:szCs w:val="26"/>
+          <w:sz w:val="24"/>
+          <w:szCs w:val="24"/>
         </w:rPr>
         <w:t xml:space="preserve">№ </w:t>
       </w:r>
@@ -728,51 +719,41 @@
           <w:sz w:val="24"/>
           <w:szCs w:val="24"/>
         </w:rPr>
-        <w:t xml:space="preserve"> </w:t>
-      </w:r>
-      <w:r>
-        <w:rPr>
-          <w:bCs/>
+        <w:fldChar w:fldCharType="begin"/>
+      </w:r>
+      <w:r>
+        <w:rPr>
+          <w:b/>
           <w:smallCaps/>
           <w:color w:val="000000"/>
           <w:sz w:val="24"/>
           <w:szCs w:val="24"/>
         </w:rPr>
-        <w:fldChar w:fldCharType="begin"/>
-      </w:r>
-      <w:r>
-        <w:rPr>
-          <w:bCs/>
+        <w:instrText xml:space="preserve"> MERGEFIELD  REGISTRATION_NUMBER  \* MERGEFORMAT </w:instrText>
+      </w:r>
+      <w:r>
+        <w:rPr>
+          <w:b/>
           <w:smallCaps/>
           <w:color w:val="000000"/>
           <w:sz w:val="24"/>
           <w:szCs w:val="24"/>
         </w:rPr>
-        <w:instrText xml:space="preserve"> MERGEFIELD  REGISTRATION_NUMBER  \* MERGEFORMAT </w:instrText>
-      </w:r>
-      <w:r>
-        <w:rPr>
-          <w:bCs/>
+        <w:fldChar w:fldCharType="separate"/>
+      </w:r>
+      <w:r>
+        <w:rPr>
+          <w:b/>
           <w:smallCaps/>
           <w:color w:val="000000"/>
           <w:sz w:val="24"/>
           <w:szCs w:val="24"/>
         </w:rPr>
-        <w:fldChar w:fldCharType="separate"/>
-      </w:r>
-      <w:r>
-        <w:rPr>
-          <w:bCs/>
-          <w:smallCaps/>
-          <w:color w:val="000000"/>
-          <w:sz w:val="24"/>
-          <w:szCs w:val="24"/>
-        </w:rPr>
         <w:t>«REGISTRATION_NUMBER»</w:t>
       </w:r>
       <w:r>
         <w:rPr>
-          <w:bCs/>
+          <w:b/>
           <w:smallCaps/>
           <w:color w:val="000000"/>
           <w:sz w:val="24"/>
@@ -4685,7 +4666,42 @@
           <w:sz w:val="24"/>
           <w:szCs w:val="24"/>
         </w:rPr>
-        <w:t>«ASSET_</w:t>
+        <w:t>«ASSET_INITIAL_CATEGORY»</w:t>
+      </w:r>
+      <w:r>
+        <w:rPr>
+          <w:sz w:val="24"/>
+          <w:szCs w:val="24"/>
+        </w:rPr>
+        <w:fldChar w:fldCharType="end"/>
+      </w:r>
+      <w:r>
+        <w:rPr>
+          <w:sz w:val="24"/>
+          <w:szCs w:val="24"/>
+        </w:rPr>
+        <w:t xml:space="preserve"> категорії. Підлягає переведенню в </w:t>
+      </w:r>
+      <w:r>
+        <w:rPr>
+          <w:sz w:val="24"/>
+          <w:szCs w:val="24"/>
+        </w:rPr>
+        <w:fldChar w:fldCharType="begin"/>
+      </w:r>
+      <w:r>
+        <w:rPr>
+          <w:sz w:val="24"/>
+          <w:szCs w:val="24"/>
+        </w:rPr>
+        <w:instrText xml:space="preserve"> MERGEFIELD  ASSET_NAME  \* MERGEFORMAT </w:instrText>
+      </w:r>
+      <w:r>
+        <w:rPr>
+          <w:sz w:val="24"/>
+          <w:szCs w:val="24"/>
+        </w:rPr>
+        <w:fldChar w:fldCharType="separate"/>
       </w:r>
       <w:r>
         <w:rPr>
@@ -4693,74 +4709,7 @@
           <w:sz w:val="24"/>
           <w:szCs w:val="24"/>
         </w:rPr>
-        <w:t>INITIAL_CATEGORY</w:t>
-      </w:r>
-      <w:r>
-        <w:rPr>
-          <w:noProof/>
-          <w:sz w:val="24"/>
-          <w:szCs w:val="24"/>
-        </w:rPr>
-        <w:t>»</w:t>
-      </w:r>
-      <w:r>
-        <w:rPr>
-          <w:sz w:val="24"/>
-          <w:szCs w:val="24"/>
-        </w:rPr>
-        <w:fldChar w:fldCharType="end"/>
-      </w:r>
-      <w:r>
-        <w:rPr>
-          <w:sz w:val="24"/>
-          <w:szCs w:val="24"/>
-        </w:rPr>
-        <w:t xml:space="preserve"> категорії. Підлягає переведенню в </w:t>
-      </w:r>
-      <w:r>
-        <w:rPr>
-          <w:sz w:val="24"/>
-          <w:szCs w:val="24"/>
-        </w:rPr>
-        <w:fldChar w:fldCharType="begin"/>
-      </w:r>
-      <w:r>
-        <w:rPr>
-          <w:sz w:val="24"/>
-          <w:szCs w:val="24"/>
-        </w:rPr>
-        <w:instrText xml:space="preserve"> MERGEFIELD  ASSET_NAME  \* MERGEFORMAT </w:instrText>
-      </w:r>
-      <w:r>
-        <w:rPr>
-          <w:sz w:val="24"/>
-          <w:szCs w:val="24"/>
-        </w:rPr>
-        <w:fldChar w:fldCharType="separate"/>
-      </w:r>
-      <w:r>
-        <w:rPr>
-          <w:noProof/>
-          <w:sz w:val="24"/>
-          <w:szCs w:val="24"/>
-        </w:rPr>
-        <w:t>«ASSET_</w:t>
-      </w:r>
-      <w:r>
-        <w:rPr>
-          <w:noProof/>
-          <w:sz w:val="24"/>
-          <w:szCs w:val="24"/>
-        </w:rPr>
-        <w:t>RESIDUAL</w:t>
-      </w:r>
-      <w:r>
-        <w:rPr>
-          <w:noProof/>
-          <w:sz w:val="24"/>
-          <w:szCs w:val="24"/>
-        </w:rPr>
-        <w:t>_CATEGORY»</w:t>
+        <w:t>«ASSET_RESIDUAL_CATEGORY»</w:t>
       </w:r>
       <w:r>
         <w:rPr>
@@ -5033,7 +4982,42 @@
           <w:sz w:val="24"/>
           <w:szCs w:val="24"/>
         </w:rPr>
-        <w:t>«ASSET_</w:t>
+        <w:t>«ASSET_INITIAL_CATEGORY_TEXT»</w:t>
+      </w:r>
+      <w:r>
+        <w:rPr>
+          <w:sz w:val="24"/>
+          <w:szCs w:val="24"/>
+        </w:rPr>
+        <w:fldChar w:fldCharType="end"/>
+      </w:r>
+      <w:r>
+        <w:rPr>
+          <w:sz w:val="24"/>
+          <w:szCs w:val="24"/>
+        </w:rPr>
+        <w:t xml:space="preserve"> категорії, вводиться в експлуатацію. Переводиться в </w:t>
+      </w:r>
+      <w:r>
+        <w:rPr>
+          <w:sz w:val="24"/>
+          <w:szCs w:val="24"/>
+        </w:rPr>
+        <w:fldChar w:fldCharType="begin"/>
+      </w:r>
+      <w:r>
+        <w:rPr>
+          <w:sz w:val="24"/>
+          <w:szCs w:val="24"/>
+        </w:rPr>
+        <w:instrText xml:space="preserve"> MERGEFIELD  ASSET_NAME  \* MERGEFORMAT </w:instrText>
+      </w:r>
+      <w:r>
+        <w:rPr>
+          <w:sz w:val="24"/>
+          <w:szCs w:val="24"/>
+        </w:rPr>
+        <w:fldChar w:fldCharType="separate"/>
       </w:r>
       <w:r>
         <w:rPr>
@@ -5041,74 +5025,7 @@
           <w:sz w:val="24"/>
           <w:szCs w:val="24"/>
         </w:rPr>
-        <w:t>INITIAL</w:t>
-      </w:r>
-      <w:r>
-        <w:rPr>
-          <w:noProof/>
-          <w:sz w:val="24"/>
-          <w:szCs w:val="24"/>
-        </w:rPr>
-        <w:t>_CATEGORY_TEXT»</w:t>
-      </w:r>
-      <w:r>
-        <w:rPr>
-          <w:sz w:val="24"/>
-          <w:szCs w:val="24"/>
-        </w:rPr>
-        <w:fldChar w:fldCharType="end"/>
-      </w:r>
-      <w:r>
-        <w:rPr>
-          <w:sz w:val="24"/>
-          <w:szCs w:val="24"/>
-        </w:rPr>
-        <w:t xml:space="preserve"> категорії, вводиться в експлуатацію. Переводиться в </w:t>
-      </w:r>
-      <w:r>
-        <w:rPr>
-          <w:sz w:val="24"/>
-          <w:szCs w:val="24"/>
-        </w:rPr>
-        <w:fldChar w:fldCharType="begin"/>
-      </w:r>
-      <w:r>
-        <w:rPr>
-          <w:sz w:val="24"/>
-          <w:szCs w:val="24"/>
-        </w:rPr>
-        <w:instrText xml:space="preserve"> MERGEFIELD  ASSET_NAME  \* MERGEFORMAT </w:instrText>
-      </w:r>
-      <w:r>
-        <w:rPr>
-          <w:sz w:val="24"/>
-          <w:szCs w:val="24"/>
-        </w:rPr>
-        <w:fldChar w:fldCharType="separate"/>
-      </w:r>
-      <w:r>
-        <w:rPr>
-          <w:noProof/>
-          <w:sz w:val="24"/>
-          <w:szCs w:val="24"/>
-        </w:rPr>
-        <w:t>«ASSET_RESIDUAL_CATEGORY</w:t>
-      </w:r>
-      <w:r>
-        <w:rPr>
-          <w:noProof/>
-          <w:sz w:val="24"/>
-          <w:szCs w:val="24"/>
-        </w:rPr>
-        <w:t>_TEXT</w:t>
-      </w:r>
-      <w:r>
-        <w:rPr>
-          <w:noProof/>
-          <w:sz w:val="24"/>
-          <w:szCs w:val="24"/>
-        </w:rPr>
-        <w:t>»</w:t>
+        <w:t>«ASSET_RESIDUAL_CATEGORY_TEXT»</w:t>
       </w:r>
       <w:r>
         <w:rPr>
@@ -5211,40 +5128,37 @@
               <w:rPr>
                 <w:sz w:val="24"/>
                 <w:szCs w:val="24"/>
+              </w:rPr>
+              <w:fldChar w:fldCharType="begin"/>
+            </w:r>
+            <w:r>
+              <w:rPr>
+                <w:sz w:val="24"/>
+                <w:szCs w:val="24"/>
                 <w:lang w:val="uk-UA"/>
               </w:rPr>
-              <w:fldChar w:fldCharType="begin"/>
-            </w:r>
-            <w:r>
-              <w:rPr>
+              <w:instrText xml:space="preserve"> MERGEFIELD  COMMISION_HEAD_POSITION  \* MERGEFORMAT </w:instrText>
+            </w:r>
+            <w:r>
+              <w:rPr>
+                <w:sz w:val="24"/>
+                <w:szCs w:val="24"/>
+              </w:rPr>
+              <w:fldChar w:fldCharType="separate"/>
+            </w:r>
+            <w:r>
+              <w:rPr>
+                <w:noProof/>
                 <w:sz w:val="24"/>
                 <w:szCs w:val="24"/>
                 <w:lang w:val="uk-UA"/>
               </w:rPr>
-              <w:instrText xml:space="preserve"> MERGEFIELD  COMMISION_HEAD_POSITION  \* MERGEFORMAT </w:instrText>
-            </w:r>
-            <w:r>
-              <w:rPr>
-                <w:sz w:val="24"/>
-                <w:szCs w:val="24"/>
-                <w:lang w:val="uk-UA"/>
-              </w:rPr>
-              <w:fldChar w:fldCharType="separate"/>
-            </w:r>
-            <w:r>
-              <w:rPr>
-                <w:noProof/>
-                <w:sz w:val="24"/>
-                <w:szCs w:val="24"/>
-                <w:lang w:val="uk-UA"/>
-              </w:rPr>
               <w:t>«COMMISION_HEAD_POSITION»</w:t>
             </w:r>
             <w:r>
               <w:rPr>
                 <w:sz w:val="24"/>
                 <w:szCs w:val="24"/>
-                <w:lang w:val="uk-UA"/>
               </w:rPr>
               <w:fldChar w:fldCharType="end"/>
             </w:r>
@@ -5272,40 +5186,37 @@
               <w:rPr>
                 <w:sz w:val="24"/>
                 <w:szCs w:val="24"/>
+              </w:rPr>
+              <w:fldChar w:fldCharType="begin"/>
+            </w:r>
+            <w:r>
+              <w:rPr>
+                <w:sz w:val="24"/>
+                <w:szCs w:val="24"/>
                 <w:lang w:val="uk-UA"/>
               </w:rPr>
-              <w:fldChar w:fldCharType="begin"/>
-            </w:r>
-            <w:r>
-              <w:rPr>
+              <w:instrText xml:space="preserve"> MERGEFIELD  COMMISION_HEAD_RANK  \* MERGEFORMAT </w:instrText>
+            </w:r>
+            <w:r>
+              <w:rPr>
+                <w:sz w:val="24"/>
+                <w:szCs w:val="24"/>
+              </w:rPr>
+              <w:fldChar w:fldCharType="separate"/>
+            </w:r>
+            <w:r>
+              <w:rPr>
+                <w:noProof/>
                 <w:sz w:val="24"/>
                 <w:szCs w:val="24"/>
                 <w:lang w:val="uk-UA"/>
               </w:rPr>
-              <w:instrText xml:space="preserve"> MERGEFIELD  COMMISION_HEAD_RANK  \* MERGEFORMAT </w:instrText>
-            </w:r>
-            <w:r>
-              <w:rPr>
-                <w:sz w:val="24"/>
-                <w:szCs w:val="24"/>
-                <w:lang w:val="uk-UA"/>
-              </w:rPr>
-              <w:fldChar w:fldCharType="separate"/>
-            </w:r>
-            <w:r>
-              <w:rPr>
-                <w:noProof/>
-                <w:sz w:val="24"/>
-                <w:szCs w:val="24"/>
-                <w:lang w:val="uk-UA"/>
-              </w:rPr>
               <w:t>«COMMISION_HEAD_RANK»</w:t>
             </w:r>
             <w:r>
               <w:rPr>
                 <w:sz w:val="24"/>
                 <w:szCs w:val="24"/>
-                <w:lang w:val="uk-UA"/>
               </w:rPr>
               <w:fldChar w:fldCharType="end"/>
             </w:r>
@@ -5335,40 +5246,37 @@
               <w:rPr>
                 <w:sz w:val="24"/>
                 <w:szCs w:val="24"/>
+              </w:rPr>
+              <w:fldChar w:fldCharType="begin"/>
+            </w:r>
+            <w:r>
+              <w:rPr>
+                <w:sz w:val="24"/>
+                <w:szCs w:val="24"/>
                 <w:lang w:val="uk-UA"/>
               </w:rPr>
-              <w:fldChar w:fldCharType="begin"/>
-            </w:r>
-            <w:r>
-              <w:rPr>
+              <w:instrText xml:space="preserve"> MERGEFIELD  COMMISION_HEAD_NAME  \* MERGEFORMAT </w:instrText>
+            </w:r>
+            <w:r>
+              <w:rPr>
+                <w:sz w:val="24"/>
+                <w:szCs w:val="24"/>
+              </w:rPr>
+              <w:fldChar w:fldCharType="separate"/>
+            </w:r>
+            <w:r>
+              <w:rPr>
+                <w:noProof/>
                 <w:sz w:val="24"/>
                 <w:szCs w:val="24"/>
                 <w:lang w:val="uk-UA"/>
               </w:rPr>
-              <w:instrText xml:space="preserve"> MERGEFIELD  COMMISION_HEAD_NAME  \* MERGEFORMAT </w:instrText>
-            </w:r>
-            <w:r>
-              <w:rPr>
-                <w:sz w:val="24"/>
-                <w:szCs w:val="24"/>
-                <w:lang w:val="uk-UA"/>
-              </w:rPr>
-              <w:fldChar w:fldCharType="separate"/>
-            </w:r>
-            <w:r>
-              <w:rPr>
-                <w:noProof/>
-                <w:sz w:val="24"/>
-                <w:szCs w:val="24"/>
-                <w:lang w:val="uk-UA"/>
-              </w:rPr>
               <w:t>«COMMISION_HEAD_NAME»</w:t>
             </w:r>
             <w:r>
               <w:rPr>
                 <w:sz w:val="24"/>
                 <w:szCs w:val="24"/>
-                <w:lang w:val="uk-UA"/>
               </w:rPr>
               <w:fldChar w:fldCharType="end"/>
             </w:r>
@@ -5474,40 +5382,37 @@
               <w:rPr>
                 <w:sz w:val="24"/>
                 <w:szCs w:val="24"/>
+              </w:rPr>
+              <w:fldChar w:fldCharType="begin"/>
+            </w:r>
+            <w:r>
+              <w:rPr>
+                <w:sz w:val="24"/>
+                <w:szCs w:val="24"/>
                 <w:lang w:val="uk-UA"/>
               </w:rPr>
-              <w:fldChar w:fldCharType="begin"/>
-            </w:r>
-            <w:r>
-              <w:rPr>
+              <w:instrText xml:space="preserve"> MERGEFIELD  COMMISION_PERSON1_POSITION  \* MERGEFORMAT </w:instrText>
+            </w:r>
+            <w:r>
+              <w:rPr>
+                <w:sz w:val="24"/>
+                <w:szCs w:val="24"/>
+              </w:rPr>
+              <w:fldChar w:fldCharType="separate"/>
+            </w:r>
+            <w:r>
+              <w:rPr>
+                <w:noProof/>
                 <w:sz w:val="24"/>
                 <w:szCs w:val="24"/>
                 <w:lang w:val="uk-UA"/>
               </w:rPr>
-              <w:instrText xml:space="preserve"> MERGEFIELD  COMMISION_PERSON1_POSITION  \* MERGEFORMAT </w:instrText>
-            </w:r>
-            <w:r>
-              <w:rPr>
-                <w:sz w:val="24"/>
-                <w:szCs w:val="24"/>
-                <w:lang w:val="uk-UA"/>
-              </w:rPr>
-              <w:fldChar w:fldCharType="separate"/>
-            </w:r>
-            <w:r>
-              <w:rPr>
-                <w:noProof/>
-                <w:sz w:val="24"/>
-                <w:szCs w:val="24"/>
-                <w:lang w:val="uk-UA"/>
-              </w:rPr>
               <w:t>«COMMISION_PERSON1_POSITION»</w:t>
             </w:r>
             <w:r>
               <w:rPr>
                 <w:sz w:val="24"/>
                 <w:szCs w:val="24"/>
-                <w:lang w:val="uk-UA"/>
               </w:rPr>
               <w:fldChar w:fldCharType="end"/>
             </w:r>
@@ -5535,40 +5440,37 @@
               <w:rPr>
                 <w:sz w:val="24"/>
                 <w:szCs w:val="24"/>
+              </w:rPr>
+              <w:fldChar w:fldCharType="begin"/>
+            </w:r>
+            <w:r>
+              <w:rPr>
+                <w:sz w:val="24"/>
+                <w:szCs w:val="24"/>
                 <w:lang w:val="uk-UA"/>
               </w:rPr>
-              <w:fldChar w:fldCharType="begin"/>
-            </w:r>
-            <w:r>
-              <w:rPr>
+              <w:instrText xml:space="preserve"> MERGEFIELD  COMMISION_PERSON1_RANK  \* MERGEFORMAT </w:instrText>
+            </w:r>
+            <w:r>
+              <w:rPr>
+                <w:sz w:val="24"/>
+                <w:szCs w:val="24"/>
+              </w:rPr>
+              <w:fldChar w:fldCharType="separate"/>
+            </w:r>
+            <w:r>
+              <w:rPr>
+                <w:noProof/>
                 <w:sz w:val="24"/>
                 <w:szCs w:val="24"/>
                 <w:lang w:val="uk-UA"/>
               </w:rPr>
-              <w:instrText xml:space="preserve"> MERGEFIELD  COMMISION_PERSON1_RANK  \* MERGEFORMAT </w:instrText>
-            </w:r>
-            <w:r>
-              <w:rPr>
-                <w:sz w:val="24"/>
-                <w:szCs w:val="24"/>
-                <w:lang w:val="uk-UA"/>
-              </w:rPr>
-              <w:fldChar w:fldCharType="separate"/>
-            </w:r>
-            <w:r>
-              <w:rPr>
-                <w:noProof/>
-                <w:sz w:val="24"/>
-                <w:szCs w:val="24"/>
-                <w:lang w:val="uk-UA"/>
-              </w:rPr>
               <w:t>«COMMISION_PERSON1_RANK»</w:t>
             </w:r>
             <w:r>
               <w:rPr>
                 <w:sz w:val="24"/>
                 <w:szCs w:val="24"/>
-                <w:lang w:val="uk-UA"/>
               </w:rPr>
               <w:fldChar w:fldCharType="end"/>
             </w:r>
@@ -5598,40 +5500,37 @@
               <w:rPr>
                 <w:sz w:val="24"/>
                 <w:szCs w:val="24"/>
+              </w:rPr>
+              <w:fldChar w:fldCharType="begin"/>
+            </w:r>
+            <w:r>
+              <w:rPr>
+                <w:sz w:val="24"/>
+                <w:szCs w:val="24"/>
                 <w:lang w:val="uk-UA"/>
               </w:rPr>
-              <w:fldChar w:fldCharType="begin"/>
-            </w:r>
-            <w:r>
-              <w:rPr>
+              <w:instrText xml:space="preserve"> MERGEFIELD  COMMISION_PERSON1_NAME  \* MERGEFORMAT </w:instrText>
+            </w:r>
+            <w:r>
+              <w:rPr>
+                <w:sz w:val="24"/>
+                <w:szCs w:val="24"/>
+              </w:rPr>
+              <w:fldChar w:fldCharType="separate"/>
+            </w:r>
+            <w:r>
+              <w:rPr>
+                <w:noProof/>
                 <w:sz w:val="24"/>
                 <w:szCs w:val="24"/>
                 <w:lang w:val="uk-UA"/>
               </w:rPr>
-              <w:instrText xml:space="preserve"> MERGEFIELD  COMMISION_PERSON1_NAME  \* MERGEFORMAT </w:instrText>
-            </w:r>
-            <w:r>
-              <w:rPr>
-                <w:sz w:val="24"/>
-                <w:szCs w:val="24"/>
-                <w:lang w:val="uk-UA"/>
-              </w:rPr>
-              <w:fldChar w:fldCharType="separate"/>
-            </w:r>
-            <w:r>
-              <w:rPr>
-                <w:noProof/>
-                <w:sz w:val="24"/>
-                <w:szCs w:val="24"/>
-                <w:lang w:val="uk-UA"/>
-              </w:rPr>
               <w:t>«COMMISION_PERSON1_NAME»</w:t>
             </w:r>
             <w:r>
               <w:rPr>
                 <w:sz w:val="24"/>
                 <w:szCs w:val="24"/>
-                <w:lang w:val="uk-UA"/>
               </w:rPr>
               <w:fldChar w:fldCharType="end"/>
             </w:r>
@@ -5728,40 +5627,37 @@
               <w:rPr>
                 <w:sz w:val="24"/>
                 <w:szCs w:val="24"/>
+              </w:rPr>
+              <w:fldChar w:fldCharType="begin"/>
+            </w:r>
+            <w:r>
+              <w:rPr>
+                <w:sz w:val="24"/>
+                <w:szCs w:val="24"/>
                 <w:lang w:val="uk-UA"/>
               </w:rPr>
-              <w:fldChar w:fldCharType="begin"/>
-            </w:r>
-            <w:r>
-              <w:rPr>
+              <w:instrText xml:space="preserve"> MERGEFIELD  COMMISION_PERSON2_POSITION  \* MERGEFORMAT </w:instrText>
+            </w:r>
+            <w:r>
+              <w:rPr>
+                <w:sz w:val="24"/>
+                <w:szCs w:val="24"/>
+              </w:rPr>
+              <w:fldChar w:fldCharType="separate"/>
+            </w:r>
+            <w:r>
+              <w:rPr>
+                <w:noProof/>
                 <w:sz w:val="24"/>
                 <w:szCs w:val="24"/>
                 <w:lang w:val="uk-UA"/>
               </w:rPr>
-              <w:instrText xml:space="preserve"> MERGEFIELD  COMMISION_PERSON2_POSITION  \* MERGEFORMAT </w:instrText>
-            </w:r>
-            <w:r>
-              <w:rPr>
-                <w:sz w:val="24"/>
-                <w:szCs w:val="24"/>
-                <w:lang w:val="uk-UA"/>
-              </w:rPr>
-              <w:fldChar w:fldCharType="separate"/>
-            </w:r>
-            <w:r>
-              <w:rPr>
-                <w:noProof/>
-                <w:sz w:val="24"/>
-                <w:szCs w:val="24"/>
-                <w:lang w:val="uk-UA"/>
-              </w:rPr>
               <w:t>«COMMISION_PERSON2_POSITION»</w:t>
             </w:r>
             <w:r>
               <w:rPr>
                 <w:sz w:val="24"/>
                 <w:szCs w:val="24"/>
-                <w:lang w:val="uk-UA"/>
               </w:rPr>
               <w:fldChar w:fldCharType="end"/>
             </w:r>
@@ -5789,40 +5685,37 @@
               <w:rPr>
                 <w:sz w:val="24"/>
                 <w:szCs w:val="24"/>
+              </w:rPr>
+              <w:fldChar w:fldCharType="begin"/>
+            </w:r>
+            <w:r>
+              <w:rPr>
+                <w:sz w:val="24"/>
+                <w:szCs w:val="24"/>
                 <w:lang w:val="uk-UA"/>
               </w:rPr>
-              <w:fldChar w:fldCharType="begin"/>
-            </w:r>
-            <w:r>
-              <w:rPr>
+              <w:instrText xml:space="preserve"> MERGEFIELD  COMMISION_PERSON2_RANK  \* MERGEFORMAT </w:instrText>
+            </w:r>
+            <w:r>
+              <w:rPr>
+                <w:sz w:val="24"/>
+                <w:szCs w:val="24"/>
+              </w:rPr>
+              <w:fldChar w:fldCharType="separate"/>
+            </w:r>
+            <w:r>
+              <w:rPr>
+                <w:noProof/>
                 <w:sz w:val="24"/>
                 <w:szCs w:val="24"/>
                 <w:lang w:val="uk-UA"/>
               </w:rPr>
-              <w:instrText xml:space="preserve"> MERGEFIELD  COMMISION_PERSON2_RANK  \* MERGEFORMAT </w:instrText>
-            </w:r>
-            <w:r>
-              <w:rPr>
-                <w:sz w:val="24"/>
-                <w:szCs w:val="24"/>
-                <w:lang w:val="uk-UA"/>
-              </w:rPr>
-              <w:fldChar w:fldCharType="separate"/>
-            </w:r>
-            <w:r>
-              <w:rPr>
-                <w:noProof/>
-                <w:sz w:val="24"/>
-                <w:szCs w:val="24"/>
-                <w:lang w:val="uk-UA"/>
-              </w:rPr>
               <w:t>«COMMISION_PERSON2_RANK»</w:t>
             </w:r>
             <w:r>
               <w:rPr>
                 <w:sz w:val="24"/>
                 <w:szCs w:val="24"/>
-                <w:lang w:val="uk-UA"/>
               </w:rPr>
               <w:fldChar w:fldCharType="end"/>
             </w:r>
@@ -5852,40 +5745,37 @@
               <w:rPr>
                 <w:sz w:val="24"/>
                 <w:szCs w:val="24"/>
+              </w:rPr>
+              <w:fldChar w:fldCharType="begin"/>
+            </w:r>
+            <w:r>
+              <w:rPr>
+                <w:sz w:val="24"/>
+                <w:szCs w:val="24"/>
                 <w:lang w:val="uk-UA"/>
               </w:rPr>
-              <w:fldChar w:fldCharType="begin"/>
-            </w:r>
-            <w:r>
-              <w:rPr>
+              <w:instrText xml:space="preserve"> MERGEFIELD  COMMISION_PERSON2_NAME  \* MERGEFORMAT </w:instrText>
+            </w:r>
+            <w:r>
+              <w:rPr>
+                <w:sz w:val="24"/>
+                <w:szCs w:val="24"/>
+              </w:rPr>
+              <w:fldChar w:fldCharType="separate"/>
+            </w:r>
+            <w:r>
+              <w:rPr>
+                <w:noProof/>
                 <w:sz w:val="24"/>
                 <w:szCs w:val="24"/>
                 <w:lang w:val="uk-UA"/>
               </w:rPr>
-              <w:instrText xml:space="preserve"> MERGEFIELD  COMMISION_PERSON2_NAME  \* MERGEFORMAT </w:instrText>
-            </w:r>
-            <w:r>
-              <w:rPr>
-                <w:sz w:val="24"/>
-                <w:szCs w:val="24"/>
-                <w:lang w:val="uk-UA"/>
-              </w:rPr>
-              <w:fldChar w:fldCharType="separate"/>
-            </w:r>
-            <w:r>
-              <w:rPr>
-                <w:noProof/>
-                <w:sz w:val="24"/>
-                <w:szCs w:val="24"/>
-                <w:lang w:val="uk-UA"/>
-              </w:rPr>
               <w:t>«COMMISION_PERSON2_NAME»</w:t>
             </w:r>
             <w:r>
               <w:rPr>
                 <w:sz w:val="24"/>
                 <w:szCs w:val="24"/>
-                <w:lang w:val="uk-UA"/>
               </w:rPr>
               <w:fldChar w:fldCharType="end"/>
             </w:r>
@@ -5981,40 +5871,37 @@
               <w:rPr>
                 <w:sz w:val="24"/>
                 <w:szCs w:val="24"/>
+              </w:rPr>
+              <w:fldChar w:fldCharType="begin"/>
+            </w:r>
+            <w:r>
+              <w:rPr>
+                <w:sz w:val="24"/>
+                <w:szCs w:val="24"/>
                 <w:lang w:val="uk-UA"/>
               </w:rPr>
-              <w:fldChar w:fldCharType="begin"/>
-            </w:r>
-            <w:r>
-              <w:rPr>
+              <w:instrText xml:space="preserve"> MERGEFIELD  COMMISION_PERSON3_POSITION  \* MERGEFORMAT </w:instrText>
+            </w:r>
+            <w:r>
+              <w:rPr>
+                <w:sz w:val="24"/>
+                <w:szCs w:val="24"/>
+              </w:rPr>
+              <w:fldChar w:fldCharType="separate"/>
+            </w:r>
+            <w:r>
+              <w:rPr>
+                <w:noProof/>
                 <w:sz w:val="24"/>
                 <w:szCs w:val="24"/>
                 <w:lang w:val="uk-UA"/>
               </w:rPr>
-              <w:instrText xml:space="preserve"> MERGEFIELD  COMMISION_PERSON3_POSITION  \* MERGEFORMAT </w:instrText>
-            </w:r>
-            <w:r>
-              <w:rPr>
-                <w:sz w:val="24"/>
-                <w:szCs w:val="24"/>
-                <w:lang w:val="uk-UA"/>
-              </w:rPr>
-              <w:fldChar w:fldCharType="separate"/>
-            </w:r>
-            <w:r>
-              <w:rPr>
-                <w:noProof/>
-                <w:sz w:val="24"/>
-                <w:szCs w:val="24"/>
-                <w:lang w:val="uk-UA"/>
-              </w:rPr>
               <w:t>«COMMISION_PERSON3_POSITION»</w:t>
             </w:r>
             <w:r>
               <w:rPr>
                 <w:sz w:val="24"/>
                 <w:szCs w:val="24"/>
-                <w:lang w:val="uk-UA"/>
               </w:rPr>
               <w:fldChar w:fldCharType="end"/>
             </w:r>
@@ -6042,40 +5929,37 @@
               <w:rPr>
                 <w:sz w:val="24"/>
                 <w:szCs w:val="24"/>
+              </w:rPr>
+              <w:fldChar w:fldCharType="begin"/>
+            </w:r>
+            <w:r>
+              <w:rPr>
+                <w:sz w:val="24"/>
+                <w:szCs w:val="24"/>
                 <w:lang w:val="uk-UA"/>
               </w:rPr>
-              <w:fldChar w:fldCharType="begin"/>
-            </w:r>
-            <w:r>
-              <w:rPr>
+              <w:instrText xml:space="preserve"> MERGEFIELD  COMMISION_PERSON3_RANK  \* MERGEFORMAT </w:instrText>
+            </w:r>
+            <w:r>
+              <w:rPr>
+                <w:sz w:val="24"/>
+                <w:szCs w:val="24"/>
+              </w:rPr>
+              <w:fldChar w:fldCharType="separate"/>
+            </w:r>
+            <w:r>
+              <w:rPr>
+                <w:noProof/>
                 <w:sz w:val="24"/>
                 <w:szCs w:val="24"/>
                 <w:lang w:val="uk-UA"/>
               </w:rPr>
-              <w:instrText xml:space="preserve"> MERGEFIELD  COMMISION_PERSON3_RANK  \* MERGEFORMAT </w:instrText>
-            </w:r>
-            <w:r>
-              <w:rPr>
-                <w:sz w:val="24"/>
-                <w:szCs w:val="24"/>
-                <w:lang w:val="uk-UA"/>
-              </w:rPr>
-              <w:fldChar w:fldCharType="separate"/>
-            </w:r>
-            <w:r>
-              <w:rPr>
-                <w:noProof/>
-                <w:sz w:val="24"/>
-                <w:szCs w:val="24"/>
-                <w:lang w:val="uk-UA"/>
-              </w:rPr>
               <w:t>«COMMISION_PERSON3_RANK»</w:t>
             </w:r>
             <w:r>
               <w:rPr>
                 <w:sz w:val="24"/>
                 <w:szCs w:val="24"/>
-                <w:lang w:val="uk-UA"/>
               </w:rPr>
               <w:fldChar w:fldCharType="end"/>
             </w:r>
@@ -6105,40 +5989,37 @@
               <w:rPr>
                 <w:sz w:val="24"/>
                 <w:szCs w:val="24"/>
+              </w:rPr>
+              <w:fldChar w:fldCharType="begin"/>
+            </w:r>
+            <w:r>
+              <w:rPr>
+                <w:sz w:val="24"/>
+                <w:szCs w:val="24"/>
                 <w:lang w:val="uk-UA"/>
               </w:rPr>
-              <w:fldChar w:fldCharType="begin"/>
-            </w:r>
-            <w:r>
-              <w:rPr>
+              <w:instrText xml:space="preserve"> MERGEFIELD  COMMISION_PERSON3_NAME  \* MERGEFORMAT </w:instrText>
+            </w:r>
+            <w:r>
+              <w:rPr>
+                <w:sz w:val="24"/>
+                <w:szCs w:val="24"/>
+              </w:rPr>
+              <w:fldChar w:fldCharType="separate"/>
+            </w:r>
+            <w:r>
+              <w:rPr>
+                <w:noProof/>
                 <w:sz w:val="24"/>
                 <w:szCs w:val="24"/>
                 <w:lang w:val="uk-UA"/>
               </w:rPr>
-              <w:instrText xml:space="preserve"> MERGEFIELD  COMMISION_PERSON3_NAME  \* MERGEFORMAT </w:instrText>
-            </w:r>
-            <w:r>
-              <w:rPr>
-                <w:sz w:val="24"/>
-                <w:szCs w:val="24"/>
-                <w:lang w:val="uk-UA"/>
-              </w:rPr>
-              <w:fldChar w:fldCharType="separate"/>
-            </w:r>
-            <w:r>
-              <w:rPr>
-                <w:noProof/>
-                <w:sz w:val="24"/>
-                <w:szCs w:val="24"/>
-                <w:lang w:val="uk-UA"/>
-              </w:rPr>
               <w:t>«COMMISION_PERSON3_NAME»</w:t>
             </w:r>
             <w:r>
               <w:rPr>
                 <w:sz w:val="24"/>
                 <w:szCs w:val="24"/>
-                <w:lang w:val="uk-UA"/>
               </w:rPr>
               <w:fldChar w:fldCharType="end"/>
             </w:r>

</xml_diff>

<commit_message>
Add possibility to generate TeschState (7) act with Commisioning Act and Invoice simultaneously
</commit_message>
<xml_diff>
--- a/Mil.Paperwork.Domain/Templates/TechnicalState7ReportTemplate.docx
+++ b/Mil.Paperwork.Domain/Templates/TechnicalState7ReportTemplate.docx
@@ -6071,8 +6071,8 @@
       <w:r>
         <w:rPr>
           <w:rFonts w:eastAsia="Calibri"/>
-          <w:sz w:val="22"/>
-          <w:szCs w:val="22"/>
+          <w:sz w:val="24"/>
+          <w:szCs w:val="24"/>
           <w:u w:val="single"/>
           <w:lang w:val="ru-RU" w:eastAsia="en-US"/>
         </w:rPr>
@@ -6081,8 +6081,8 @@
       <w:r>
         <w:rPr>
           <w:rFonts w:eastAsia="Calibri"/>
-          <w:sz w:val="22"/>
-          <w:szCs w:val="22"/>
+          <w:sz w:val="24"/>
+          <w:szCs w:val="24"/>
           <w:u w:val="single"/>
           <w:lang w:eastAsia="en-US"/>
         </w:rPr>
@@ -6091,8 +6091,8 @@
       <w:r>
         <w:rPr>
           <w:rFonts w:eastAsia="Calibri"/>
-          <w:sz w:val="22"/>
-          <w:szCs w:val="22"/>
+          <w:sz w:val="24"/>
+          <w:szCs w:val="24"/>
           <w:u w:val="single"/>
           <w:lang w:val="ru-RU" w:eastAsia="en-US"/>
         </w:rPr>
@@ -6102,8 +6102,8 @@
         <w:rPr>
           <w:rFonts w:eastAsia="Calibri"/>
           <w:noProof/>
-          <w:sz w:val="22"/>
-          <w:szCs w:val="22"/>
+          <w:sz w:val="24"/>
+          <w:szCs w:val="24"/>
           <w:u w:val="single"/>
           <w:lang w:eastAsia="en-US"/>
         </w:rPr>
@@ -6113,8 +6113,8 @@
         <w:rPr>
           <w:rFonts w:eastAsia="Calibri"/>
           <w:noProof/>
-          <w:sz w:val="22"/>
-          <w:szCs w:val="22"/>
+          <w:sz w:val="24"/>
+          <w:szCs w:val="24"/>
           <w:u w:val="single"/>
           <w:lang w:val="en-US" w:eastAsia="en-US"/>
         </w:rPr>
@@ -6124,8 +6124,8 @@
         <w:rPr>
           <w:rFonts w:eastAsia="Calibri"/>
           <w:noProof/>
-          <w:sz w:val="22"/>
-          <w:szCs w:val="22"/>
+          <w:sz w:val="24"/>
+          <w:szCs w:val="24"/>
           <w:u w:val="single"/>
           <w:lang w:eastAsia="en-US"/>
         </w:rPr>
@@ -6134,8 +6134,8 @@
       <w:r>
         <w:rPr>
           <w:rFonts w:eastAsia="Calibri"/>
-          <w:sz w:val="22"/>
-          <w:szCs w:val="22"/>
+          <w:sz w:val="24"/>
+          <w:szCs w:val="24"/>
           <w:u w:val="single"/>
           <w:lang w:val="ru-RU" w:eastAsia="en-US"/>
         </w:rPr>
@@ -6153,8 +6153,8 @@
       <w:r>
         <w:rPr>
           <w:rFonts w:eastAsia="Calibri"/>
-          <w:sz w:val="22"/>
-          <w:szCs w:val="22"/>
+          <w:sz w:val="24"/>
+          <w:szCs w:val="24"/>
           <w:u w:val="single"/>
           <w:lang w:val="ru-RU" w:eastAsia="en-US"/>
         </w:rPr>
@@ -6163,8 +6163,8 @@
       <w:r>
         <w:rPr>
           <w:rFonts w:eastAsia="Calibri"/>
-          <w:sz w:val="22"/>
-          <w:szCs w:val="22"/>
+          <w:sz w:val="24"/>
+          <w:szCs w:val="24"/>
           <w:u w:val="single"/>
           <w:lang w:eastAsia="en-US"/>
         </w:rPr>
@@ -6173,8 +6173,8 @@
       <w:r>
         <w:rPr>
           <w:rFonts w:eastAsia="Calibri"/>
-          <w:sz w:val="22"/>
-          <w:szCs w:val="22"/>
+          <w:sz w:val="24"/>
+          <w:szCs w:val="24"/>
           <w:u w:val="single"/>
           <w:lang w:val="ru-RU" w:eastAsia="en-US"/>
         </w:rPr>
@@ -6184,8 +6184,8 @@
         <w:rPr>
           <w:rFonts w:eastAsia="Calibri"/>
           <w:noProof/>
-          <w:sz w:val="22"/>
-          <w:szCs w:val="22"/>
+          <w:sz w:val="24"/>
+          <w:szCs w:val="24"/>
           <w:u w:val="single"/>
           <w:lang w:eastAsia="en-US"/>
         </w:rPr>
@@ -6195,8 +6195,8 @@
         <w:rPr>
           <w:rFonts w:eastAsia="Calibri"/>
           <w:noProof/>
-          <w:sz w:val="22"/>
-          <w:szCs w:val="22"/>
+          <w:sz w:val="24"/>
+          <w:szCs w:val="24"/>
           <w:u w:val="single"/>
           <w:lang w:val="en-US" w:eastAsia="en-US"/>
         </w:rPr>
@@ -6206,8 +6206,8 @@
         <w:rPr>
           <w:rFonts w:eastAsia="Calibri"/>
           <w:noProof/>
-          <w:sz w:val="22"/>
-          <w:szCs w:val="22"/>
+          <w:sz w:val="24"/>
+          <w:szCs w:val="24"/>
           <w:u w:val="single"/>
           <w:lang w:eastAsia="en-US"/>
         </w:rPr>
@@ -6217,8 +6217,8 @@
         <w:rPr>
           <w:rFonts w:eastAsia="Calibri"/>
           <w:noProof/>
-          <w:sz w:val="22"/>
-          <w:szCs w:val="22"/>
+          <w:sz w:val="24"/>
+          <w:szCs w:val="24"/>
           <w:u w:val="single"/>
           <w:lang w:val="en-US" w:eastAsia="en-US"/>
         </w:rPr>
@@ -6228,8 +6228,8 @@
         <w:rPr>
           <w:rFonts w:eastAsia="Calibri"/>
           <w:noProof/>
-          <w:sz w:val="22"/>
-          <w:szCs w:val="22"/>
+          <w:sz w:val="24"/>
+          <w:szCs w:val="24"/>
           <w:u w:val="single"/>
           <w:lang w:eastAsia="en-US"/>
         </w:rPr>
@@ -6238,8 +6238,8 @@
       <w:r>
         <w:rPr>
           <w:rFonts w:eastAsia="Calibri"/>
-          <w:sz w:val="22"/>
-          <w:szCs w:val="22"/>
+          <w:sz w:val="24"/>
+          <w:szCs w:val="24"/>
           <w:u w:val="single"/>
           <w:lang w:val="ru-RU" w:eastAsia="en-US"/>
         </w:rPr>

</xml_diff>